<commit_message>
Lab 6 Assigment added
</commit_message>
<xml_diff>
--- a/Labs/06-lcd/Lab Assignment 6/DIGITAL ELECTRONICS 2 LAB ASSIGNMENT 6.docx
+++ b/Labs/06-lcd/Lab Assignment 6/DIGITAL ELECTRONICS 2 LAB ASSIGNMENT 6.docx
@@ -89,8 +89,29 @@
           <w:szCs w:val="24"/>
           <w:lang w:val="tr-TR"/>
         </w:rPr>
-        <w:t xml:space="preserve">Link: </w:t>
-      </w:r>
+        <w:t>Link</w:t>
+      </w:r>
+      <w:r>
+        <w:rPr>
+          <w:rFonts w:cstheme="minorHAnsi"/>
+          <w:sz w:val="24"/>
+          <w:szCs w:val="24"/>
+          <w:lang w:val="tr-TR"/>
+        </w:rPr>
+        <w:t xml:space="preserve">: </w:t>
+      </w:r>
+      <w:hyperlink r:id="rId7" w:history="1">
+        <w:r>
+          <w:rPr>
+            <w:rStyle w:val="Kpr"/>
+            <w:rFonts w:cstheme="minorHAnsi"/>
+            <w:sz w:val="24"/>
+            <w:szCs w:val="24"/>
+            <w:lang w:val="tr-TR"/>
+          </w:rPr>
+          <w:t>Click Here</w:t>
+        </w:r>
+      </w:hyperlink>
     </w:p>
     <w:p>
       <w:pPr>
@@ -654,7 +675,7 @@
                     <pic:cNvPicPr/>
                   </pic:nvPicPr>
                   <pic:blipFill>
-                    <a:blip r:embed="rId7">
+                    <a:blip r:embed="rId8">
                       <a:extLst>
                         <a:ext uri="{28A0092B-C50C-407E-A947-70E740481C1C}">
                           <a14:useLocalDpi xmlns:a14="http://schemas.microsoft.com/office/drawing/2010/main" val="0"/>
@@ -6907,7 +6928,7 @@
                     <pic:cNvPicPr/>
                   </pic:nvPicPr>
                   <pic:blipFill rotWithShape="1">
-                    <a:blip r:embed="rId8">
+                    <a:blip r:embed="rId9">
                       <a:extLst>
                         <a:ext uri="{28A0092B-C50C-407E-A947-70E740481C1C}">
                           <a14:useLocalDpi xmlns:a14="http://schemas.microsoft.com/office/drawing/2010/main" val="0"/>
@@ -7818,7 +7839,7 @@
                     <pic:cNvPicPr/>
                   </pic:nvPicPr>
                   <pic:blipFill>
-                    <a:blip r:embed="rId9">
+                    <a:blip r:embed="rId10">
                       <a:extLst>
                         <a:ext uri="{28A0092B-C50C-407E-A947-70E740481C1C}">
                           <a14:useLocalDpi xmlns:a14="http://schemas.microsoft.com/office/drawing/2010/main" val="0"/>
@@ -7988,7 +8009,7 @@
                     </pic:cNvPicPr>
                   </pic:nvPicPr>
                   <pic:blipFill>
-                    <a:blip r:embed="rId10">
+                    <a:blip r:embed="rId11">
                       <a:extLst>
                         <a:ext uri="{28A0092B-C50C-407E-A947-70E740481C1C}">
                           <a14:useLocalDpi xmlns:a14="http://schemas.microsoft.com/office/drawing/2010/main" val="0"/>
@@ -13529,7 +13550,7 @@
                     <pic:cNvPicPr/>
                   </pic:nvPicPr>
                   <pic:blipFill>
-                    <a:blip r:embed="rId11">
+                    <a:blip r:embed="rId12">
                       <a:extLst>
                         <a:ext uri="{28A0092B-C50C-407E-A947-70E740481C1C}">
                           <a14:useLocalDpi xmlns:a14="http://schemas.microsoft.com/office/drawing/2010/main" val="0"/>
@@ -15503,7 +15524,7 @@
                     <pic:cNvPicPr/>
                   </pic:nvPicPr>
                   <pic:blipFill>
-                    <a:blip r:embed="rId12"/>
+                    <a:blip r:embed="rId13"/>
                     <a:stretch>
                       <a:fillRect/>
                     </a:stretch>
@@ -15532,7 +15553,7 @@
       </w:pPr>
     </w:p>
     <w:sectPr>
-      <w:headerReference w:type="default" r:id="rId13"/>
+      <w:headerReference w:type="default" r:id="rId14"/>
       <w:pgSz w:w="11906" w:h="16838"/>
       <w:pgMar w:top="1417" w:right="1417" w:bottom="1417" w:left="1417" w:header="708" w:footer="708" w:gutter="0"/>
       <w:cols w:space="708"/>
@@ -16588,6 +16609,29 @@
       <w:szCs w:val="18"/>
     </w:rPr>
   </w:style>
+  <w:style w:type="character" w:styleId="Kpr">
+    <w:name w:val="Hyperlink"/>
+    <w:basedOn w:val="VarsaylanParagrafYazTipi"/>
+    <w:uiPriority w:val="99"/>
+    <w:unhideWhenUsed/>
+    <w:rsid w:val="00B1429F"/>
+    <w:rPr>
+      <w:color w:val="0563C1" w:themeColor="hyperlink"/>
+      <w:u w:val="single"/>
+    </w:rPr>
+  </w:style>
+  <w:style w:type="character" w:styleId="zmlenmeyenBahsetme">
+    <w:name w:val="Unresolved Mention"/>
+    <w:basedOn w:val="VarsaylanParagrafYazTipi"/>
+    <w:uiPriority w:val="99"/>
+    <w:semiHidden/>
+    <w:unhideWhenUsed/>
+    <w:rsid w:val="00B1429F"/>
+    <w:rPr>
+      <w:color w:val="605E5C"/>
+      <w:shd w:val="clear" w:color="auto" w:fill="E1DFDD"/>
+    </w:rPr>
+  </w:style>
 </w:styles>
 </file>
 

</xml_diff>